<commit_message>
fix: Replace EnsureCreatedAsync with MigrateAsync - migrations now work properly
CRITICAL FIX:
- Changed Program.cs: EnsureCreatedAsync() -> MigrateAsync()
- Database schema now creates properly (49 tables)
- Database location: src/QIMy.Web/QImyDb.db
- Data: 589 clients, 5 businesses, 69 products loaded

NEW FEATURES:
- Created ER/Suppliers module pages (Index, Create, Edit)
- Added _Imports.razor for ER module
- Created diagnostic scripts: CheckWebDB.csx, CheckSuppliersInAPI.csx, LoadSuppliers.csx

KNOWN ISSUES:
- Suppliers pages need command refactoring (record -> class)
- Will be fixed in next commit

Web UI runs on http://localhost:5204 with proper migrations
</commit_message>
<xml_diff>
--- a/архитектура старого QIM.docx
+++ b/архитектура старого QIM.docx
@@ -28,7 +28,7 @@
                     <pic:cNvPicPr/>
                   </pic:nvPicPr>
                   <pic:blipFill>
-                    <a:blip r:embed="rId4"/>
+                    <a:blip r:embed="rId5"/>
                     <a:stretch>
                       <a:fillRect/>
                     </a:stretch>
@@ -76,7 +76,7 @@
                     <pic:cNvPicPr/>
                   </pic:nvPicPr>
                   <pic:blipFill>
-                    <a:blip r:embed="rId5"/>
+                    <a:blip r:embed="rId6"/>
                     <a:stretch>
                       <a:fillRect/>
                     </a:stretch>
@@ -124,7 +124,7 @@
                     <pic:cNvPicPr/>
                   </pic:nvPicPr>
                   <pic:blipFill>
-                    <a:blip r:embed="rId6"/>
+                    <a:blip r:embed="rId7"/>
                     <a:stretch>
                       <a:fillRect/>
                     </a:stretch>
@@ -187,7 +187,7 @@
                     <pic:cNvPicPr/>
                   </pic:nvPicPr>
                   <pic:blipFill>
-                    <a:blip r:embed="rId7"/>
+                    <a:blip r:embed="rId8"/>
                     <a:stretch>
                       <a:fillRect/>
                     </a:stretch>
@@ -242,7 +242,7 @@
                     <pic:cNvPicPr/>
                   </pic:nvPicPr>
                   <pic:blipFill>
-                    <a:blip r:embed="rId8"/>
+                    <a:blip r:embed="rId9"/>
                     <a:stretch>
                       <a:fillRect/>
                     </a:stretch>
@@ -291,7 +291,7 @@
                     <pic:cNvPicPr/>
                   </pic:nvPicPr>
                   <pic:blipFill>
-                    <a:blip r:embed="rId9"/>
+                    <a:blip r:embed="rId10"/>
                     <a:stretch>
                       <a:fillRect/>
                     </a:stretch>
@@ -339,7 +339,7 @@
                     <pic:cNvPicPr/>
                   </pic:nvPicPr>
                   <pic:blipFill>
-                    <a:blip r:embed="rId10"/>
+                    <a:blip r:embed="rId11"/>
                     <a:stretch>
                       <a:fillRect/>
                     </a:stretch>
@@ -388,7 +388,7 @@
                     <pic:cNvPicPr/>
                   </pic:nvPicPr>
                   <pic:blipFill>
-                    <a:blip r:embed="rId11"/>
+                    <a:blip r:embed="rId12"/>
                     <a:stretch>
                       <a:fillRect/>
                     </a:stretch>
@@ -437,7 +437,7 @@
                     <pic:cNvPicPr/>
                   </pic:nvPicPr>
                   <pic:blipFill>
-                    <a:blip r:embed="rId12"/>
+                    <a:blip r:embed="rId13"/>
                     <a:stretch>
                       <a:fillRect/>
                     </a:stretch>
@@ -486,7 +486,7 @@
                     <pic:cNvPicPr/>
                   </pic:nvPicPr>
                   <pic:blipFill>
-                    <a:blip r:embed="rId13"/>
+                    <a:blip r:embed="rId14"/>
                     <a:stretch>
                       <a:fillRect/>
                     </a:stretch>
@@ -541,7 +541,7 @@
                     <pic:cNvPicPr/>
                   </pic:nvPicPr>
                   <pic:blipFill>
-                    <a:blip r:embed="rId14"/>
+                    <a:blip r:embed="rId15"/>
                     <a:stretch>
                       <a:fillRect/>
                     </a:stretch>
@@ -597,7 +597,7 @@
                     <pic:cNvPicPr/>
                   </pic:nvPicPr>
                   <pic:blipFill>
-                    <a:blip r:embed="rId15"/>
+                    <a:blip r:embed="rId16"/>
                     <a:stretch>
                       <a:fillRect/>
                     </a:stretch>
@@ -645,7 +645,7 @@
                     <pic:cNvPicPr/>
                   </pic:nvPicPr>
                   <pic:blipFill>
-                    <a:blip r:embed="rId16"/>
+                    <a:blip r:embed="rId17"/>
                     <a:stretch>
                       <a:fillRect/>
                     </a:stretch>
@@ -700,7 +700,7 @@
                     <pic:cNvPicPr/>
                   </pic:nvPicPr>
                   <pic:blipFill>
-                    <a:blip r:embed="rId17"/>
+                    <a:blip r:embed="rId18"/>
                     <a:stretch>
                       <a:fillRect/>
                     </a:stretch>
@@ -921,11 +921,993 @@
       <w:proofErr w:type="spellEnd"/>
     </w:p>
     <w:p>
+      <w:pPr>
+        <w:rPr>
+          <w:lang w:val="ru-RU"/>
+        </w:rPr>
+      </w:pPr>
       <w:proofErr w:type="spellStart"/>
       <w:r>
         <w:t>InvoiceDiscount</w:t>
       </w:r>
       <w:proofErr w:type="spellEnd"/>
+    </w:p>
+    <w:p>
+      <w:pPr>
+        <w:rPr>
+          <w:lang w:val="ru-RU"/>
+        </w:rPr>
+      </w:pPr>
+    </w:p>
+    <w:p>
+      <w:pPr>
+        <w:numPr>
+          <w:ilvl w:val="0"/>
+          <w:numId w:val="2"/>
+        </w:numPr>
+        <w:rPr>
+          <w:lang w:val="ru-RU"/>
+        </w:rPr>
+      </w:pPr>
+      <w:r>
+        <w:rPr>
+          <w:lang w:val="ru-RU"/>
+        </w:rPr>
+        <w:t xml:space="preserve">Сервисы, </w:t>
+      </w:r>
+      <w:r>
+        <w:rPr>
+          <w:lang w:val="ru-RU"/>
+        </w:rPr>
+        <w:t>репозитори</w:t>
+      </w:r>
+      <w:r>
+        <w:rPr>
+          <w:lang w:val="ru-RU"/>
+        </w:rPr>
+        <w:t xml:space="preserve">и, Свойства, имена свойств, модули, </w:t>
+      </w:r>
+      <w:proofErr w:type="spellStart"/>
+      <w:r>
+        <w:t>NuGet</w:t>
+      </w:r>
+      <w:proofErr w:type="spellEnd"/>
+      <w:r>
+        <w:rPr>
+          <w:lang w:val="ru-RU"/>
+        </w:rPr>
+        <w:t xml:space="preserve"> </w:t>
+      </w:r>
+      <w:proofErr w:type="gramStart"/>
+      <w:r>
+        <w:rPr>
+          <w:lang w:val="ru-RU"/>
+        </w:rPr>
+        <w:t>пакеты</w:t>
+      </w:r>
+      <w:r>
+        <w:rPr>
+          <w:lang w:val="ru-RU"/>
+        </w:rPr>
+        <w:t xml:space="preserve">,  </w:t>
+      </w:r>
+      <w:r>
+        <w:t>Helper</w:t>
+      </w:r>
+      <w:proofErr w:type="gramEnd"/>
+      <w:r>
+        <w:rPr>
+          <w:lang w:val="ru-RU"/>
+        </w:rPr>
+        <w:t xml:space="preserve">, </w:t>
+      </w:r>
+      <w:proofErr w:type="spellStart"/>
+      <w:proofErr w:type="gramStart"/>
+      <w:r>
+        <w:t>folder</w:t>
+      </w:r>
+      <w:proofErr w:type="spellEnd"/>
+      <w:r>
+        <w:rPr>
+          <w:lang w:val="ru-RU"/>
+        </w:rPr>
+        <w:t xml:space="preserve">, </w:t>
+      </w:r>
+      <w:r>
+        <w:rPr>
+          <w:lang w:val="ru-RU"/>
+        </w:rPr>
+        <w:t xml:space="preserve"> </w:t>
+      </w:r>
+      <w:r>
+        <w:t>Entry</w:t>
+      </w:r>
+      <w:proofErr w:type="gramEnd"/>
+      <w:r>
+        <w:rPr>
+          <w:lang w:val="ru-RU"/>
+        </w:rPr>
+        <w:t xml:space="preserve">, </w:t>
+      </w:r>
+      <w:proofErr w:type="spellStart"/>
+      <w:r>
+        <w:t>layer</w:t>
+      </w:r>
+      <w:proofErr w:type="spellEnd"/>
+      <w:r>
+        <w:rPr>
+          <w:lang w:val="ru-RU"/>
+        </w:rPr>
+        <w:t xml:space="preserve">, </w:t>
+      </w:r>
+      <w:proofErr w:type="spellStart"/>
+      <w:r>
+        <w:t>entities</w:t>
+      </w:r>
+      <w:proofErr w:type="spellEnd"/>
+      <w:r>
+        <w:rPr>
+          <w:lang w:val="ru-RU"/>
+        </w:rPr>
+        <w:t xml:space="preserve">, </w:t>
+      </w:r>
+      <w:r>
+        <w:t>API</w:t>
+      </w:r>
+      <w:r>
+        <w:rPr>
+          <w:lang w:val="ru-RU"/>
+        </w:rPr>
+        <w:t xml:space="preserve"> </w:t>
+      </w:r>
+      <w:proofErr w:type="spellStart"/>
+      <w:r>
+        <w:t>endpoints</w:t>
+      </w:r>
+      <w:proofErr w:type="spellEnd"/>
+      <w:r>
+        <w:rPr>
+          <w:lang w:val="ru-RU"/>
+        </w:rPr>
+        <w:t xml:space="preserve">, </w:t>
+      </w:r>
+      <w:r>
+        <w:t>UI</w:t>
+      </w:r>
+      <w:r>
+        <w:rPr>
+          <w:lang w:val="ru-RU"/>
+        </w:rPr>
+        <w:t xml:space="preserve">, </w:t>
+      </w:r>
+      <w:r>
+        <w:rPr>
+          <w:lang w:val="ru-RU"/>
+        </w:rPr>
+        <w:t>центральный реестр всех контрагентов</w:t>
+      </w:r>
+      <w:r>
+        <w:rPr>
+          <w:lang w:val="ru-RU"/>
+        </w:rPr>
+        <w:t xml:space="preserve">, </w:t>
+      </w:r>
+      <w:r>
+        <w:rPr>
+          <w:lang w:val="ru-RU"/>
+        </w:rPr>
+        <w:t xml:space="preserve">Поля: </w:t>
+      </w:r>
+      <w:proofErr w:type="spellStart"/>
+      <w:r>
+        <w:t>KtoNr</w:t>
+      </w:r>
+      <w:proofErr w:type="spellEnd"/>
+      <w:r>
+        <w:rPr>
+          <w:lang w:val="ru-RU"/>
+        </w:rPr>
+        <w:t xml:space="preserve">, </w:t>
+      </w:r>
+      <w:r>
+        <w:t>TAG</w:t>
+      </w:r>
+      <w:r>
+        <w:rPr>
+          <w:lang w:val="ru-RU"/>
+        </w:rPr>
+        <w:t xml:space="preserve">, </w:t>
+      </w:r>
+      <w:proofErr w:type="spellStart"/>
+      <w:r>
+        <w:t>CompanyName</w:t>
+      </w:r>
+      <w:proofErr w:type="spellEnd"/>
+      <w:r>
+        <w:rPr>
+          <w:lang w:val="ru-RU"/>
+        </w:rPr>
+        <w:t xml:space="preserve">, </w:t>
+      </w:r>
+      <w:proofErr w:type="spellStart"/>
+      <w:r>
+        <w:t>CountryCode</w:t>
+      </w:r>
+      <w:proofErr w:type="spellEnd"/>
+      <w:r>
+        <w:rPr>
+          <w:lang w:val="ru-RU"/>
+        </w:rPr>
+        <w:t xml:space="preserve">, </w:t>
+      </w:r>
+      <w:proofErr w:type="spellStart"/>
+      <w:r>
+        <w:t>UIDNumber</w:t>
+      </w:r>
+      <w:proofErr w:type="spellEnd"/>
+      <w:r>
+        <w:rPr>
+          <w:lang w:val="ru-RU"/>
+        </w:rPr>
+        <w:t xml:space="preserve">, </w:t>
+      </w:r>
+      <w:proofErr w:type="spellStart"/>
+      <w:r>
+        <w:t>SuggestedAccounts</w:t>
+      </w:r>
+      <w:proofErr w:type="spellEnd"/>
+      <w:r>
+        <w:rPr>
+          <w:lang w:val="ru-RU"/>
+        </w:rPr>
+        <w:t xml:space="preserve">, </w:t>
+      </w:r>
+    </w:p>
+    <w:p>
+      <w:pPr>
+        <w:ind w:left="720"/>
+      </w:pPr>
+    </w:p>
+    <w:p>
+      <w:pPr>
+        <w:rPr>
+          <w:b/>
+          <w:bCs/>
+        </w:rPr>
+      </w:pPr>
+      <w:r>
+        <w:rPr>
+          <w:b/>
+          <w:bCs/>
+        </w:rPr>
+        <w:br/>
+      </w:r>
+      <w:r>
+        <w:rPr>
+          <w:b/>
+          <w:bCs/>
+        </w:rPr>
+        <w:br/>
+      </w:r>
+      <w:r>
+        <w:rPr>
+          <w:b/>
+          <w:bCs/>
+        </w:rPr>
+        <w:lastRenderedPageBreak/>
+        <w:br/>
+      </w:r>
+      <w:r>
+        <w:rPr>
+          <w:b/>
+          <w:bCs/>
+          <w:lang w:val="ru-RU"/>
+        </w:rPr>
+        <w:t xml:space="preserve">2. Модули </w:t>
+      </w:r>
+    </w:p>
+    <w:p>
+      <w:pPr>
+        <w:numPr>
+          <w:ilvl w:val="0"/>
+          <w:numId w:val="3"/>
+        </w:numPr>
+      </w:pPr>
+      <w:proofErr w:type="spellStart"/>
+      <w:r>
+        <w:t>Currencies</w:t>
+      </w:r>
+      <w:proofErr w:type="spellEnd"/>
+    </w:p>
+    <w:p>
+      <w:pPr>
+        <w:numPr>
+          <w:ilvl w:val="0"/>
+          <w:numId w:val="3"/>
+        </w:numPr>
+      </w:pPr>
+      <w:r>
+        <w:t>Products</w:t>
+      </w:r>
+    </w:p>
+    <w:p>
+      <w:pPr>
+        <w:numPr>
+          <w:ilvl w:val="0"/>
+          <w:numId w:val="3"/>
+        </w:numPr>
+      </w:pPr>
+      <w:r>
+        <w:t>Units</w:t>
+      </w:r>
+    </w:p>
+    <w:p>
+      <w:pPr>
+        <w:numPr>
+          <w:ilvl w:val="0"/>
+          <w:numId w:val="3"/>
+        </w:numPr>
+      </w:pPr>
+      <w:r>
+        <w:t>Discounts</w:t>
+      </w:r>
+    </w:p>
+    <w:p>
+      <w:pPr>
+        <w:numPr>
+          <w:ilvl w:val="0"/>
+          <w:numId w:val="3"/>
+        </w:numPr>
+      </w:pPr>
+      <w:proofErr w:type="spellStart"/>
+      <w:r>
+        <w:t>PaymentMethods</w:t>
+      </w:r>
+      <w:proofErr w:type="spellEnd"/>
+    </w:p>
+    <w:p>
+      <w:pPr>
+        <w:numPr>
+          <w:ilvl w:val="0"/>
+          <w:numId w:val="3"/>
+        </w:numPr>
+      </w:pPr>
+      <w:r>
+        <w:t>BankAccounts</w:t>
+      </w:r>
+    </w:p>
+    <w:p/>
+    <w:p>
+      <w:r>
+        <w:rPr>
+          <w:rFonts w:ascii="Segoe UI Emoji" w:hAnsi="Segoe UI Emoji" w:cs="Segoe UI Emoji"/>
+        </w:rPr>
+        <w:t>✅</w:t>
+      </w:r>
+      <w:r>
+        <w:t xml:space="preserve"> ЧТО УЖЕ РАБОТАЕТ</w:t>
+      </w:r>
+    </w:p>
+    <w:p>
+      <w:proofErr w:type="spellStart"/>
+      <w:r>
+        <w:t>Архитектура</w:t>
+      </w:r>
+      <w:proofErr w:type="spellEnd"/>
+    </w:p>
+    <w:p>
+      <w:r>
+        <w:t xml:space="preserve">4 </w:t>
+      </w:r>
+      <w:proofErr w:type="spellStart"/>
+      <w:r>
+        <w:t>слоя</w:t>
+      </w:r>
+      <w:proofErr w:type="spellEnd"/>
+      <w:r>
+        <w:t xml:space="preserve">: Core (Domain) → </w:t>
+      </w:r>
+      <w:proofErr w:type="spellStart"/>
+      <w:r>
+        <w:t>Application</w:t>
+      </w:r>
+      <w:proofErr w:type="spellEnd"/>
+      <w:r>
+        <w:t xml:space="preserve"> (CQRS) → Infrastructure (Data) → Web (Blazor)</w:t>
+      </w:r>
+    </w:p>
+    <w:p>
+      <w:proofErr w:type="spellStart"/>
+      <w:r>
+        <w:t>Паттерны</w:t>
+      </w:r>
+      <w:proofErr w:type="spellEnd"/>
+      <w:r>
+        <w:t>: CQRS (</w:t>
+      </w:r>
+      <w:proofErr w:type="spellStart"/>
+      <w:r>
+        <w:t>MediatR</w:t>
+      </w:r>
+      <w:proofErr w:type="spellEnd"/>
+      <w:r>
+        <w:t xml:space="preserve">), Repository, </w:t>
+      </w:r>
+      <w:proofErr w:type="spellStart"/>
+      <w:r>
+        <w:t>UnitOfWork</w:t>
+      </w:r>
+      <w:proofErr w:type="spellEnd"/>
+      <w:r>
+        <w:t xml:space="preserve">, </w:t>
+      </w:r>
+      <w:proofErr w:type="spellStart"/>
+      <w:r>
+        <w:t>Result</w:t>
+      </w:r>
+      <w:proofErr w:type="spellEnd"/>
+      <w:r>
+        <w:t>&lt;T&gt;</w:t>
+      </w:r>
+    </w:p>
+    <w:p>
+      <w:proofErr w:type="spellStart"/>
+      <w:r>
+        <w:t>База</w:t>
+      </w:r>
+      <w:proofErr w:type="spellEnd"/>
+      <w:r>
+        <w:t xml:space="preserve"> </w:t>
+      </w:r>
+      <w:proofErr w:type="spellStart"/>
+      <w:r>
+        <w:t>данных</w:t>
+      </w:r>
+      <w:proofErr w:type="spellEnd"/>
+      <w:r>
+        <w:t>: Azure SQL (qimy-sql-server.database.windows.net)</w:t>
+      </w:r>
+    </w:p>
+    <w:p>
+      <w:r>
+        <w:t xml:space="preserve">22 </w:t>
+      </w:r>
+      <w:proofErr w:type="spellStart"/>
+      <w:r>
+        <w:t>сущности</w:t>
+      </w:r>
+      <w:proofErr w:type="spellEnd"/>
+      <w:r>
+        <w:t xml:space="preserve">: Client, </w:t>
+      </w:r>
+      <w:proofErr w:type="spellStart"/>
+      <w:r>
+        <w:t>Invoice</w:t>
+      </w:r>
+      <w:proofErr w:type="spellEnd"/>
+      <w:r>
+        <w:t xml:space="preserve">, Supplier, </w:t>
+      </w:r>
+      <w:proofErr w:type="spellStart"/>
+      <w:r>
+        <w:t>ExpenseInvoice</w:t>
+      </w:r>
+      <w:proofErr w:type="spellEnd"/>
+      <w:r>
+        <w:t xml:space="preserve">, </w:t>
+      </w:r>
+      <w:proofErr w:type="spellStart"/>
+      <w:r>
+        <w:t>Product</w:t>
+      </w:r>
+      <w:proofErr w:type="spellEnd"/>
+      <w:r>
+        <w:t xml:space="preserve">, Currency, </w:t>
+      </w:r>
+      <w:proofErr w:type="spellStart"/>
+      <w:r>
+        <w:t>TaxRate</w:t>
+      </w:r>
+      <w:proofErr w:type="spellEnd"/>
+      <w:r>
+        <w:t xml:space="preserve"> и </w:t>
+      </w:r>
+      <w:proofErr w:type="spellStart"/>
+      <w:r>
+        <w:t>др</w:t>
+      </w:r>
+      <w:proofErr w:type="spellEnd"/>
+      <w:r>
+        <w:t>.</w:t>
+      </w:r>
+    </w:p>
+    <w:p>
+      <w:pPr>
+        <w:rPr>
+          <w:lang w:val="ru-RU"/>
+        </w:rPr>
+      </w:pPr>
+      <w:r>
+        <w:rPr>
+          <w:lang w:val="ru-RU"/>
+        </w:rPr>
+        <w:t xml:space="preserve">Модули с </w:t>
+      </w:r>
+      <w:r>
+        <w:t>CQRS</w:t>
+      </w:r>
+      <w:r>
+        <w:rPr>
+          <w:lang w:val="ru-RU"/>
+        </w:rPr>
+        <w:t xml:space="preserve"> (полностью мигрированы)</w:t>
+      </w:r>
+    </w:p>
+    <w:p>
+      <w:r>
+        <w:rPr>
+          <w:rFonts w:ascii="Segoe UI Emoji" w:hAnsi="Segoe UI Emoji" w:cs="Segoe UI Emoji"/>
+        </w:rPr>
+        <w:t>✅</w:t>
+      </w:r>
+      <w:r>
+        <w:t xml:space="preserve"> Clients — </w:t>
+      </w:r>
+      <w:proofErr w:type="spellStart"/>
+      <w:r>
+        <w:t>Commands</w:t>
+      </w:r>
+      <w:proofErr w:type="spellEnd"/>
+      <w:r>
+        <w:t xml:space="preserve">, </w:t>
+      </w:r>
+      <w:proofErr w:type="spellStart"/>
+      <w:r>
+        <w:t>Queries</w:t>
+      </w:r>
+      <w:proofErr w:type="spellEnd"/>
+      <w:r>
+        <w:t xml:space="preserve">, </w:t>
+      </w:r>
+      <w:proofErr w:type="spellStart"/>
+      <w:r>
+        <w:t>Validators</w:t>
+      </w:r>
+      <w:proofErr w:type="spellEnd"/>
+      <w:r>
+        <w:t xml:space="preserve">, DTOs, </w:t>
+      </w:r>
+      <w:proofErr w:type="spellStart"/>
+      <w:r>
+        <w:t>AutoMapper</w:t>
+      </w:r>
+      <w:proofErr w:type="spellEnd"/>
+    </w:p>
+    <w:p>
+      <w:r>
+        <w:rPr>
+          <w:rFonts w:ascii="Segoe UI Emoji" w:hAnsi="Segoe UI Emoji" w:cs="Segoe UI Emoji"/>
+        </w:rPr>
+        <w:t>✅</w:t>
+      </w:r>
+      <w:r>
+        <w:t xml:space="preserve"> </w:t>
+      </w:r>
+      <w:proofErr w:type="spellStart"/>
+      <w:r>
+        <w:t>TaxRates</w:t>
+      </w:r>
+      <w:proofErr w:type="spellEnd"/>
+      <w:r>
+        <w:t xml:space="preserve"> — </w:t>
+      </w:r>
+      <w:proofErr w:type="spellStart"/>
+      <w:r>
+        <w:t>полный</w:t>
+      </w:r>
+      <w:proofErr w:type="spellEnd"/>
+      <w:r>
+        <w:t xml:space="preserve"> CQRS </w:t>
+      </w:r>
+      <w:proofErr w:type="spellStart"/>
+      <w:r>
+        <w:t>цикл</w:t>
+      </w:r>
+      <w:proofErr w:type="spellEnd"/>
+    </w:p>
+    <w:p>
+      <w:r>
+        <w:rPr>
+          <w:rFonts w:ascii="Segoe UI Emoji" w:hAnsi="Segoe UI Emoji" w:cs="Segoe UI Emoji"/>
+        </w:rPr>
+        <w:t>✅</w:t>
+      </w:r>
+      <w:r>
+        <w:t xml:space="preserve"> Accounts — CQRS </w:t>
+      </w:r>
+      <w:proofErr w:type="spellStart"/>
+      <w:r>
+        <w:t>готов</w:t>
+      </w:r>
+      <w:proofErr w:type="spellEnd"/>
+      <w:r>
+        <w:t xml:space="preserve"> (</w:t>
+      </w:r>
+      <w:proofErr w:type="spellStart"/>
+      <w:r>
+        <w:t>последние</w:t>
+      </w:r>
+      <w:proofErr w:type="spellEnd"/>
+      <w:r>
+        <w:t xml:space="preserve"> </w:t>
+      </w:r>
+      <w:proofErr w:type="spellStart"/>
+      <w:r>
+        <w:t>изменения</w:t>
+      </w:r>
+      <w:proofErr w:type="spellEnd"/>
+      <w:r>
+        <w:t xml:space="preserve"> 22.01)</w:t>
+      </w:r>
+    </w:p>
+    <w:p>
+      <w:pPr>
+        <w:rPr>
+          <w:lang w:val="ru-RU"/>
+        </w:rPr>
+      </w:pPr>
+      <w:r>
+        <w:rPr>
+          <w:rFonts w:ascii="Segoe UI Emoji" w:hAnsi="Segoe UI Emoji" w:cs="Segoe UI Emoji"/>
+          <w:lang w:val="ru-RU"/>
+        </w:rPr>
+        <w:t>✅</w:t>
+      </w:r>
+      <w:r>
+        <w:rPr>
+          <w:lang w:val="ru-RU"/>
+        </w:rPr>
+        <w:t xml:space="preserve"> </w:t>
+      </w:r>
+      <w:proofErr w:type="spellStart"/>
+      <w:r>
+        <w:t>Businesses</w:t>
+      </w:r>
+      <w:proofErr w:type="spellEnd"/>
+      <w:r>
+        <w:rPr>
+          <w:lang w:val="ru-RU"/>
+        </w:rPr>
+        <w:t xml:space="preserve"> — </w:t>
+      </w:r>
+      <w:r>
+        <w:t>CQRS</w:t>
+      </w:r>
+      <w:r>
+        <w:rPr>
+          <w:lang w:val="ru-RU"/>
+        </w:rPr>
+        <w:t xml:space="preserve"> готов (последние изменения 22.01)</w:t>
+      </w:r>
+    </w:p>
+    <w:p>
+      <w:r>
+        <w:t>UI (Blazor Server)</w:t>
+      </w:r>
+    </w:p>
+    <w:p>
+      <w:r>
+        <w:rPr>
+          <w:rFonts w:ascii="Segoe UI Emoji" w:hAnsi="Segoe UI Emoji" w:cs="Segoe UI Emoji"/>
+        </w:rPr>
+        <w:t>✅</w:t>
+      </w:r>
+      <w:r>
+        <w:t xml:space="preserve"> AR/Clients — Index, </w:t>
+      </w:r>
+      <w:proofErr w:type="spellStart"/>
+      <w:r>
+        <w:t>CreateEdit</w:t>
+      </w:r>
+      <w:proofErr w:type="spellEnd"/>
+      <w:r>
+        <w:t>, Import (CSV)</w:t>
+      </w:r>
+    </w:p>
+    <w:p>
+      <w:r>
+        <w:rPr>
+          <w:rFonts w:ascii="Segoe UI Emoji" w:hAnsi="Segoe UI Emoji" w:cs="Segoe UI Emoji"/>
+        </w:rPr>
+        <w:t>✅</w:t>
+      </w:r>
+      <w:r>
+        <w:t xml:space="preserve"> AR/</w:t>
+      </w:r>
+      <w:proofErr w:type="spellStart"/>
+      <w:r>
+        <w:t>Invoices</w:t>
+      </w:r>
+      <w:proofErr w:type="spellEnd"/>
+      <w:r>
+        <w:t xml:space="preserve"> — Index, </w:t>
+      </w:r>
+      <w:proofErr w:type="spellStart"/>
+      <w:r>
+        <w:t>CreateEdit</w:t>
+      </w:r>
+      <w:proofErr w:type="spellEnd"/>
+      <w:r>
+        <w:t xml:space="preserve"> (</w:t>
+      </w:r>
+      <w:proofErr w:type="spellStart"/>
+      <w:r>
+        <w:t>базовая</w:t>
+      </w:r>
+      <w:proofErr w:type="spellEnd"/>
+      <w:r>
+        <w:t xml:space="preserve"> </w:t>
+      </w:r>
+      <w:proofErr w:type="spellStart"/>
+      <w:r>
+        <w:t>функциональность</w:t>
+      </w:r>
+      <w:proofErr w:type="spellEnd"/>
+      <w:r>
+        <w:t>)</w:t>
+      </w:r>
+    </w:p>
+    <w:p>
+      <w:pPr>
+        <w:rPr>
+          <w:lang w:val="ru-RU"/>
+        </w:rPr>
+      </w:pPr>
+      <w:r>
+        <w:rPr>
+          <w:rFonts w:ascii="Segoe UI Emoji" w:hAnsi="Segoe UI Emoji" w:cs="Segoe UI Emoji"/>
+          <w:lang w:val="ru-RU"/>
+        </w:rPr>
+        <w:t>✅</w:t>
+      </w:r>
+      <w:r>
+        <w:rPr>
+          <w:lang w:val="ru-RU"/>
+        </w:rPr>
+        <w:t xml:space="preserve"> </w:t>
+      </w:r>
+      <w:r>
+        <w:t>AG</w:t>
+      </w:r>
+      <w:r>
+        <w:rPr>
+          <w:lang w:val="ru-RU"/>
+        </w:rPr>
+        <w:t>/</w:t>
+      </w:r>
+      <w:proofErr w:type="spellStart"/>
+      <w:r>
+        <w:t>Quotes</w:t>
+      </w:r>
+      <w:proofErr w:type="spellEnd"/>
+      <w:r>
+        <w:rPr>
+          <w:lang w:val="ru-RU"/>
+        </w:rPr>
+        <w:t xml:space="preserve"> — </w:t>
+      </w:r>
+      <w:r>
+        <w:t>Index</w:t>
+      </w:r>
+      <w:r>
+        <w:rPr>
+          <w:lang w:val="ru-RU"/>
+        </w:rPr>
+        <w:t xml:space="preserve"> с реактивной фильтрацией по бизнесу</w:t>
+      </w:r>
+    </w:p>
+    <w:p>
+      <w:pPr>
+        <w:rPr>
+          <w:lang w:val="ru-RU"/>
+        </w:rPr>
+      </w:pPr>
+      <w:r>
+        <w:rPr>
+          <w:rFonts w:ascii="Segoe UI Emoji" w:hAnsi="Segoe UI Emoji" w:cs="Segoe UI Emoji"/>
+          <w:lang w:val="ru-RU"/>
+        </w:rPr>
+        <w:t>✅</w:t>
+      </w:r>
+      <w:r>
+        <w:rPr>
+          <w:lang w:val="ru-RU"/>
+        </w:rPr>
+        <w:t xml:space="preserve"> Реактивная фильтрация — </w:t>
+      </w:r>
+      <w:proofErr w:type="spellStart"/>
+      <w:r>
+        <w:t>BusinessContext</w:t>
+      </w:r>
+      <w:proofErr w:type="spellEnd"/>
+      <w:r>
+        <w:rPr>
+          <w:lang w:val="ru-RU"/>
+        </w:rPr>
+        <w:t>.</w:t>
+      </w:r>
+      <w:proofErr w:type="spellStart"/>
+      <w:r>
+        <w:t>Changed</w:t>
+      </w:r>
+      <w:proofErr w:type="spellEnd"/>
+      <w:r>
+        <w:rPr>
+          <w:lang w:val="ru-RU"/>
+        </w:rPr>
+        <w:t xml:space="preserve"> → </w:t>
+      </w:r>
+      <w:proofErr w:type="spellStart"/>
+      <w:r>
+        <w:rPr>
+          <w:lang w:val="ru-RU"/>
+        </w:rPr>
+        <w:t>автообновление</w:t>
+      </w:r>
+      <w:proofErr w:type="spellEnd"/>
+      <w:r>
+        <w:rPr>
+          <w:lang w:val="ru-RU"/>
+        </w:rPr>
+        <w:t xml:space="preserve"> списков</w:t>
+      </w:r>
+    </w:p>
+    <w:p>
+      <w:pPr>
+        <w:rPr>
+          <w:lang w:val="ru-RU"/>
+        </w:rPr>
+      </w:pPr>
+      <w:r>
+        <w:rPr>
+          <w:lang w:val="ru-RU"/>
+        </w:rPr>
+        <w:t>Сервисы</w:t>
+      </w:r>
+    </w:p>
+    <w:p>
+      <w:pPr>
+        <w:rPr>
+          <w:lang w:val="ru-RU"/>
+        </w:rPr>
+      </w:pPr>
+      <w:r>
+        <w:rPr>
+          <w:rFonts w:ascii="Segoe UI Emoji" w:hAnsi="Segoe UI Emoji" w:cs="Segoe UI Emoji"/>
+          <w:lang w:val="ru-RU"/>
+        </w:rPr>
+        <w:t>✅</w:t>
+      </w:r>
+      <w:r>
+        <w:rPr>
+          <w:lang w:val="ru-RU"/>
+        </w:rPr>
+        <w:t xml:space="preserve"> </w:t>
+      </w:r>
+      <w:proofErr w:type="spellStart"/>
+      <w:r>
+        <w:t>ViesService</w:t>
+      </w:r>
+      <w:proofErr w:type="spellEnd"/>
+      <w:r>
+        <w:rPr>
+          <w:lang w:val="ru-RU"/>
+        </w:rPr>
+        <w:t xml:space="preserve"> — валидация </w:t>
+      </w:r>
+      <w:r>
+        <w:t>VAT</w:t>
+      </w:r>
+      <w:r>
+        <w:rPr>
+          <w:lang w:val="ru-RU"/>
+        </w:rPr>
+        <w:t xml:space="preserve"> через </w:t>
+      </w:r>
+      <w:r>
+        <w:t>SOAP</w:t>
+      </w:r>
+      <w:r>
+        <w:rPr>
+          <w:lang w:val="ru-RU"/>
+        </w:rPr>
+        <w:t xml:space="preserve"> </w:t>
+      </w:r>
+      <w:r>
+        <w:t>API</w:t>
+      </w:r>
+    </w:p>
+    <w:p>
+      <w:pPr>
+        <w:rPr>
+          <w:lang w:val="ru-RU"/>
+        </w:rPr>
+      </w:pPr>
+      <w:r>
+        <w:rPr>
+          <w:rFonts w:ascii="Segoe UI Emoji" w:hAnsi="Segoe UI Emoji" w:cs="Segoe UI Emoji"/>
+          <w:lang w:val="ru-RU"/>
+        </w:rPr>
+        <w:t>✅</w:t>
+      </w:r>
+      <w:r>
+        <w:rPr>
+          <w:lang w:val="ru-RU"/>
+        </w:rPr>
+        <w:t xml:space="preserve"> </w:t>
+      </w:r>
+      <w:proofErr w:type="spellStart"/>
+      <w:r>
+        <w:t>InvoiceService</w:t>
+      </w:r>
+      <w:proofErr w:type="spellEnd"/>
+      <w:r>
+        <w:rPr>
+          <w:lang w:val="ru-RU"/>
+        </w:rPr>
+        <w:t xml:space="preserve"> — </w:t>
+      </w:r>
+      <w:proofErr w:type="spellStart"/>
+      <w:r>
+        <w:rPr>
+          <w:lang w:val="ru-RU"/>
+        </w:rPr>
+        <w:t>автогенерация</w:t>
+      </w:r>
+      <w:proofErr w:type="spellEnd"/>
+      <w:r>
+        <w:rPr>
+          <w:lang w:val="ru-RU"/>
+        </w:rPr>
+        <w:t xml:space="preserve"> </w:t>
+      </w:r>
+      <w:proofErr w:type="spellStart"/>
+      <w:r>
+        <w:t>InvoiceNumber</w:t>
+      </w:r>
+      <w:proofErr w:type="spellEnd"/>
+      <w:r>
+        <w:rPr>
+          <w:lang w:val="ru-RU"/>
+        </w:rPr>
+        <w:t xml:space="preserve">, </w:t>
+      </w:r>
+      <w:proofErr w:type="spellStart"/>
+      <w:r>
+        <w:t>CurrencyId</w:t>
+      </w:r>
+      <w:proofErr w:type="spellEnd"/>
+      <w:r>
+        <w:rPr>
+          <w:lang w:val="ru-RU"/>
+        </w:rPr>
+        <w:t xml:space="preserve"> по умолчанию</w:t>
+      </w:r>
+    </w:p>
+    <w:p>
+      <w:pPr>
+        <w:ind w:left="720"/>
+        <w:rPr>
+          <w:lang w:val="ru-RU"/>
+        </w:rPr>
+      </w:pPr>
+    </w:p>
+    <w:p>
+      <w:pPr>
+        <w:rPr>
+          <w:lang w:val="ru-RU"/>
+        </w:rPr>
+      </w:pPr>
     </w:p>
     <w:sectPr>
       <w:pgSz w:w="11906" w:h="16838"/>
@@ -935,6 +1917,467 @@
     </w:sectPr>
   </w:body>
 </w:document>
+</file>
+
+<file path=word/numbering.xml><?xml version="1.0" encoding="utf-8"?>
+<w:numbering xmlns:wpc="http://schemas.microsoft.com/office/word/2010/wordprocessingCanvas" xmlns:cx="http://schemas.microsoft.com/office/drawing/2014/chartex" xmlns:cx1="http://schemas.microsoft.com/office/drawing/2015/9/8/chartex" xmlns:cx2="http://schemas.microsoft.com/office/drawing/2015/10/21/chartex" xmlns:cx3="http://schemas.microsoft.com/office/drawing/2016/5/9/chartex" xmlns:cx4="http://schemas.microsoft.com/office/drawing/2016/5/10/chartex" xmlns:cx5="http://schemas.microsoft.com/office/drawing/2016/5/11/chartex" xmlns:cx6="http://schemas.microsoft.com/office/drawing/2016/5/12/chartex" xmlns:cx7="http://schemas.microsoft.com/office/drawing/2016/5/13/chartex" xmlns:cx8="http://schemas.microsoft.com/office/drawing/2016/5/14/chartex" xmlns:mc="http://schemas.openxmlformats.org/markup-compatibility/2006" xmlns:aink="http://schemas.microsoft.com/office/drawing/2016/ink" xmlns:am3d="http://schemas.microsoft.com/office/drawing/2017/model3d" xmlns:o="urn:schemas-microsoft-com:office:office" xmlns:oel="http://schemas.microsoft.com/office/2019/extlst" xmlns:r="http://schemas.openxmlformats.org/officeDocument/2006/relationships" xmlns:m="http://schemas.openxmlformats.org/officeDocument/2006/math" xmlns:v="urn:schemas-microsoft-com:vml" xmlns:wp14="http://schemas.microsoft.com/office/word/2010/wordprocessingDrawing" xmlns:wp="http://schemas.openxmlformats.org/drawingml/2006/wordprocessingDrawing" xmlns:w10="urn:schemas-microsoft-com:office:word" xmlns:w="http://schemas.openxmlformats.org/wordprocessingml/2006/main" xmlns:w14="http://schemas.microsoft.com/office/word/2010/wordml" xmlns:w15="http://schemas.microsoft.com/office/word/2012/wordml" xmlns:w16cex="http://schemas.microsoft.com/office/word/2018/wordml/cex" xmlns:w16cid="http://schemas.microsoft.com/office/word/2016/wordml/cid" xmlns:w16="http://schemas.microsoft.com/office/word/2018/wordml" xmlns:w16du="http://schemas.microsoft.com/office/word/2023/wordml/word16du" xmlns:w16sdtdh="http://schemas.microsoft.com/office/word/2020/wordml/sdtdatahash" xmlns:w16sdtfl="http://schemas.microsoft.com/office/word/2024/wordml/sdtformatlock" xmlns:w16se="http://schemas.microsoft.com/office/word/2015/wordml/symex" xmlns:wpg="http://schemas.microsoft.com/office/word/2010/wordprocessingGroup" xmlns:wpi="http://schemas.microsoft.com/office/word/2010/wordprocessingInk" xmlns:wne="http://schemas.microsoft.com/office/word/2006/wordml" xmlns:wps="http://schemas.microsoft.com/office/word/2010/wordprocessingShape" mc:Ignorable="w14 w15 w16se w16cid w16 w16cex w16sdtdh w16sdtfl w16du wp14">
+  <w:abstractNum w:abstractNumId="0" w15:restartNumberingAfterBreak="0">
+    <w:nsid w:val="0F1F43A2"/>
+    <w:multiLevelType w:val="multilevel"/>
+    <w:tmpl w:val="D8B4FB14"/>
+    <w:lvl w:ilvl="0">
+      <w:start w:val="1"/>
+      <w:numFmt w:val="bullet"/>
+      <w:lvlText w:val=""/>
+      <w:lvlJc w:val="left"/>
+      <w:pPr>
+        <w:tabs>
+          <w:tab w:val="num" w:pos="720"/>
+        </w:tabs>
+        <w:ind w:left="720" w:hanging="360"/>
+      </w:pPr>
+      <w:rPr>
+        <w:rFonts w:ascii="Symbol" w:hAnsi="Symbol" w:hint="default"/>
+        <w:sz w:val="20"/>
+      </w:rPr>
+    </w:lvl>
+    <w:lvl w:ilvl="1" w:tentative="1">
+      <w:start w:val="1"/>
+      <w:numFmt w:val="bullet"/>
+      <w:lvlText w:val="o"/>
+      <w:lvlJc w:val="left"/>
+      <w:pPr>
+        <w:tabs>
+          <w:tab w:val="num" w:pos="1440"/>
+        </w:tabs>
+        <w:ind w:left="1440" w:hanging="360"/>
+      </w:pPr>
+      <w:rPr>
+        <w:rFonts w:ascii="Courier New" w:hAnsi="Courier New" w:hint="default"/>
+        <w:sz w:val="20"/>
+      </w:rPr>
+    </w:lvl>
+    <w:lvl w:ilvl="2" w:tentative="1">
+      <w:start w:val="1"/>
+      <w:numFmt w:val="bullet"/>
+      <w:lvlText w:val=""/>
+      <w:lvlJc w:val="left"/>
+      <w:pPr>
+        <w:tabs>
+          <w:tab w:val="num" w:pos="2160"/>
+        </w:tabs>
+        <w:ind w:left="2160" w:hanging="360"/>
+      </w:pPr>
+      <w:rPr>
+        <w:rFonts w:ascii="Wingdings" w:hAnsi="Wingdings" w:hint="default"/>
+        <w:sz w:val="20"/>
+      </w:rPr>
+    </w:lvl>
+    <w:lvl w:ilvl="3" w:tentative="1">
+      <w:start w:val="1"/>
+      <w:numFmt w:val="bullet"/>
+      <w:lvlText w:val=""/>
+      <w:lvlJc w:val="left"/>
+      <w:pPr>
+        <w:tabs>
+          <w:tab w:val="num" w:pos="2880"/>
+        </w:tabs>
+        <w:ind w:left="2880" w:hanging="360"/>
+      </w:pPr>
+      <w:rPr>
+        <w:rFonts w:ascii="Wingdings" w:hAnsi="Wingdings" w:hint="default"/>
+        <w:sz w:val="20"/>
+      </w:rPr>
+    </w:lvl>
+    <w:lvl w:ilvl="4" w:tentative="1">
+      <w:start w:val="1"/>
+      <w:numFmt w:val="bullet"/>
+      <w:lvlText w:val=""/>
+      <w:lvlJc w:val="left"/>
+      <w:pPr>
+        <w:tabs>
+          <w:tab w:val="num" w:pos="3600"/>
+        </w:tabs>
+        <w:ind w:left="3600" w:hanging="360"/>
+      </w:pPr>
+      <w:rPr>
+        <w:rFonts w:ascii="Wingdings" w:hAnsi="Wingdings" w:hint="default"/>
+        <w:sz w:val="20"/>
+      </w:rPr>
+    </w:lvl>
+    <w:lvl w:ilvl="5" w:tentative="1">
+      <w:start w:val="1"/>
+      <w:numFmt w:val="bullet"/>
+      <w:lvlText w:val=""/>
+      <w:lvlJc w:val="left"/>
+      <w:pPr>
+        <w:tabs>
+          <w:tab w:val="num" w:pos="4320"/>
+        </w:tabs>
+        <w:ind w:left="4320" w:hanging="360"/>
+      </w:pPr>
+      <w:rPr>
+        <w:rFonts w:ascii="Wingdings" w:hAnsi="Wingdings" w:hint="default"/>
+        <w:sz w:val="20"/>
+      </w:rPr>
+    </w:lvl>
+    <w:lvl w:ilvl="6" w:tentative="1">
+      <w:start w:val="1"/>
+      <w:numFmt w:val="bullet"/>
+      <w:lvlText w:val=""/>
+      <w:lvlJc w:val="left"/>
+      <w:pPr>
+        <w:tabs>
+          <w:tab w:val="num" w:pos="5040"/>
+        </w:tabs>
+        <w:ind w:left="5040" w:hanging="360"/>
+      </w:pPr>
+      <w:rPr>
+        <w:rFonts w:ascii="Wingdings" w:hAnsi="Wingdings" w:hint="default"/>
+        <w:sz w:val="20"/>
+      </w:rPr>
+    </w:lvl>
+    <w:lvl w:ilvl="7" w:tentative="1">
+      <w:start w:val="1"/>
+      <w:numFmt w:val="bullet"/>
+      <w:lvlText w:val=""/>
+      <w:lvlJc w:val="left"/>
+      <w:pPr>
+        <w:tabs>
+          <w:tab w:val="num" w:pos="5760"/>
+        </w:tabs>
+        <w:ind w:left="5760" w:hanging="360"/>
+      </w:pPr>
+      <w:rPr>
+        <w:rFonts w:ascii="Wingdings" w:hAnsi="Wingdings" w:hint="default"/>
+        <w:sz w:val="20"/>
+      </w:rPr>
+    </w:lvl>
+    <w:lvl w:ilvl="8" w:tentative="1">
+      <w:start w:val="1"/>
+      <w:numFmt w:val="bullet"/>
+      <w:lvlText w:val=""/>
+      <w:lvlJc w:val="left"/>
+      <w:pPr>
+        <w:tabs>
+          <w:tab w:val="num" w:pos="6480"/>
+        </w:tabs>
+        <w:ind w:left="6480" w:hanging="360"/>
+      </w:pPr>
+      <w:rPr>
+        <w:rFonts w:ascii="Wingdings" w:hAnsi="Wingdings" w:hint="default"/>
+        <w:sz w:val="20"/>
+      </w:rPr>
+    </w:lvl>
+  </w:abstractNum>
+  <w:abstractNum w:abstractNumId="1" w15:restartNumberingAfterBreak="0">
+    <w:nsid w:val="616E73BF"/>
+    <w:multiLevelType w:val="multilevel"/>
+    <w:tmpl w:val="49825F98"/>
+    <w:lvl w:ilvl="0">
+      <w:start w:val="1"/>
+      <w:numFmt w:val="bullet"/>
+      <w:lvlText w:val=""/>
+      <w:lvlJc w:val="left"/>
+      <w:pPr>
+        <w:tabs>
+          <w:tab w:val="num" w:pos="720"/>
+        </w:tabs>
+        <w:ind w:left="720" w:hanging="360"/>
+      </w:pPr>
+      <w:rPr>
+        <w:rFonts w:ascii="Symbol" w:hAnsi="Symbol" w:hint="default"/>
+        <w:sz w:val="20"/>
+      </w:rPr>
+    </w:lvl>
+    <w:lvl w:ilvl="1" w:tentative="1">
+      <w:start w:val="1"/>
+      <w:numFmt w:val="bullet"/>
+      <w:lvlText w:val="o"/>
+      <w:lvlJc w:val="left"/>
+      <w:pPr>
+        <w:tabs>
+          <w:tab w:val="num" w:pos="1440"/>
+        </w:tabs>
+        <w:ind w:left="1440" w:hanging="360"/>
+      </w:pPr>
+      <w:rPr>
+        <w:rFonts w:ascii="Courier New" w:hAnsi="Courier New" w:hint="default"/>
+        <w:sz w:val="20"/>
+      </w:rPr>
+    </w:lvl>
+    <w:lvl w:ilvl="2" w:tentative="1">
+      <w:start w:val="1"/>
+      <w:numFmt w:val="bullet"/>
+      <w:lvlText w:val=""/>
+      <w:lvlJc w:val="left"/>
+      <w:pPr>
+        <w:tabs>
+          <w:tab w:val="num" w:pos="2160"/>
+        </w:tabs>
+        <w:ind w:left="2160" w:hanging="360"/>
+      </w:pPr>
+      <w:rPr>
+        <w:rFonts w:ascii="Wingdings" w:hAnsi="Wingdings" w:hint="default"/>
+        <w:sz w:val="20"/>
+      </w:rPr>
+    </w:lvl>
+    <w:lvl w:ilvl="3" w:tentative="1">
+      <w:start w:val="1"/>
+      <w:numFmt w:val="bullet"/>
+      <w:lvlText w:val=""/>
+      <w:lvlJc w:val="left"/>
+      <w:pPr>
+        <w:tabs>
+          <w:tab w:val="num" w:pos="2880"/>
+        </w:tabs>
+        <w:ind w:left="2880" w:hanging="360"/>
+      </w:pPr>
+      <w:rPr>
+        <w:rFonts w:ascii="Wingdings" w:hAnsi="Wingdings" w:hint="default"/>
+        <w:sz w:val="20"/>
+      </w:rPr>
+    </w:lvl>
+    <w:lvl w:ilvl="4" w:tentative="1">
+      <w:start w:val="1"/>
+      <w:numFmt w:val="bullet"/>
+      <w:lvlText w:val=""/>
+      <w:lvlJc w:val="left"/>
+      <w:pPr>
+        <w:tabs>
+          <w:tab w:val="num" w:pos="3600"/>
+        </w:tabs>
+        <w:ind w:left="3600" w:hanging="360"/>
+      </w:pPr>
+      <w:rPr>
+        <w:rFonts w:ascii="Wingdings" w:hAnsi="Wingdings" w:hint="default"/>
+        <w:sz w:val="20"/>
+      </w:rPr>
+    </w:lvl>
+    <w:lvl w:ilvl="5" w:tentative="1">
+      <w:start w:val="1"/>
+      <w:numFmt w:val="bullet"/>
+      <w:lvlText w:val=""/>
+      <w:lvlJc w:val="left"/>
+      <w:pPr>
+        <w:tabs>
+          <w:tab w:val="num" w:pos="4320"/>
+        </w:tabs>
+        <w:ind w:left="4320" w:hanging="360"/>
+      </w:pPr>
+      <w:rPr>
+        <w:rFonts w:ascii="Wingdings" w:hAnsi="Wingdings" w:hint="default"/>
+        <w:sz w:val="20"/>
+      </w:rPr>
+    </w:lvl>
+    <w:lvl w:ilvl="6" w:tentative="1">
+      <w:start w:val="1"/>
+      <w:numFmt w:val="bullet"/>
+      <w:lvlText w:val=""/>
+      <w:lvlJc w:val="left"/>
+      <w:pPr>
+        <w:tabs>
+          <w:tab w:val="num" w:pos="5040"/>
+        </w:tabs>
+        <w:ind w:left="5040" w:hanging="360"/>
+      </w:pPr>
+      <w:rPr>
+        <w:rFonts w:ascii="Wingdings" w:hAnsi="Wingdings" w:hint="default"/>
+        <w:sz w:val="20"/>
+      </w:rPr>
+    </w:lvl>
+    <w:lvl w:ilvl="7" w:tentative="1">
+      <w:start w:val="1"/>
+      <w:numFmt w:val="bullet"/>
+      <w:lvlText w:val=""/>
+      <w:lvlJc w:val="left"/>
+      <w:pPr>
+        <w:tabs>
+          <w:tab w:val="num" w:pos="5760"/>
+        </w:tabs>
+        <w:ind w:left="5760" w:hanging="360"/>
+      </w:pPr>
+      <w:rPr>
+        <w:rFonts w:ascii="Wingdings" w:hAnsi="Wingdings" w:hint="default"/>
+        <w:sz w:val="20"/>
+      </w:rPr>
+    </w:lvl>
+    <w:lvl w:ilvl="8" w:tentative="1">
+      <w:start w:val="1"/>
+      <w:numFmt w:val="bullet"/>
+      <w:lvlText w:val=""/>
+      <w:lvlJc w:val="left"/>
+      <w:pPr>
+        <w:tabs>
+          <w:tab w:val="num" w:pos="6480"/>
+        </w:tabs>
+        <w:ind w:left="6480" w:hanging="360"/>
+      </w:pPr>
+      <w:rPr>
+        <w:rFonts w:ascii="Wingdings" w:hAnsi="Wingdings" w:hint="default"/>
+        <w:sz w:val="20"/>
+      </w:rPr>
+    </w:lvl>
+  </w:abstractNum>
+  <w:abstractNum w:abstractNumId="2" w15:restartNumberingAfterBreak="0">
+    <w:nsid w:val="681A0CE9"/>
+    <w:multiLevelType w:val="multilevel"/>
+    <w:tmpl w:val="2724014C"/>
+    <w:lvl w:ilvl="0">
+      <w:start w:val="1"/>
+      <w:numFmt w:val="bullet"/>
+      <w:lvlText w:val=""/>
+      <w:lvlJc w:val="left"/>
+      <w:pPr>
+        <w:tabs>
+          <w:tab w:val="num" w:pos="720"/>
+        </w:tabs>
+        <w:ind w:left="720" w:hanging="360"/>
+      </w:pPr>
+      <w:rPr>
+        <w:rFonts w:ascii="Symbol" w:hAnsi="Symbol" w:hint="default"/>
+        <w:sz w:val="20"/>
+      </w:rPr>
+    </w:lvl>
+    <w:lvl w:ilvl="1" w:tentative="1">
+      <w:start w:val="1"/>
+      <w:numFmt w:val="bullet"/>
+      <w:lvlText w:val="o"/>
+      <w:lvlJc w:val="left"/>
+      <w:pPr>
+        <w:tabs>
+          <w:tab w:val="num" w:pos="1440"/>
+        </w:tabs>
+        <w:ind w:left="1440" w:hanging="360"/>
+      </w:pPr>
+      <w:rPr>
+        <w:rFonts w:ascii="Courier New" w:hAnsi="Courier New" w:hint="default"/>
+        <w:sz w:val="20"/>
+      </w:rPr>
+    </w:lvl>
+    <w:lvl w:ilvl="2" w:tentative="1">
+      <w:start w:val="1"/>
+      <w:numFmt w:val="bullet"/>
+      <w:lvlText w:val=""/>
+      <w:lvlJc w:val="left"/>
+      <w:pPr>
+        <w:tabs>
+          <w:tab w:val="num" w:pos="2160"/>
+        </w:tabs>
+        <w:ind w:left="2160" w:hanging="360"/>
+      </w:pPr>
+      <w:rPr>
+        <w:rFonts w:ascii="Wingdings" w:hAnsi="Wingdings" w:hint="default"/>
+        <w:sz w:val="20"/>
+      </w:rPr>
+    </w:lvl>
+    <w:lvl w:ilvl="3" w:tentative="1">
+      <w:start w:val="1"/>
+      <w:numFmt w:val="bullet"/>
+      <w:lvlText w:val=""/>
+      <w:lvlJc w:val="left"/>
+      <w:pPr>
+        <w:tabs>
+          <w:tab w:val="num" w:pos="2880"/>
+        </w:tabs>
+        <w:ind w:left="2880" w:hanging="360"/>
+      </w:pPr>
+      <w:rPr>
+        <w:rFonts w:ascii="Wingdings" w:hAnsi="Wingdings" w:hint="default"/>
+        <w:sz w:val="20"/>
+      </w:rPr>
+    </w:lvl>
+    <w:lvl w:ilvl="4" w:tentative="1">
+      <w:start w:val="1"/>
+      <w:numFmt w:val="bullet"/>
+      <w:lvlText w:val=""/>
+      <w:lvlJc w:val="left"/>
+      <w:pPr>
+        <w:tabs>
+          <w:tab w:val="num" w:pos="3600"/>
+        </w:tabs>
+        <w:ind w:left="3600" w:hanging="360"/>
+      </w:pPr>
+      <w:rPr>
+        <w:rFonts w:ascii="Wingdings" w:hAnsi="Wingdings" w:hint="default"/>
+        <w:sz w:val="20"/>
+      </w:rPr>
+    </w:lvl>
+    <w:lvl w:ilvl="5" w:tentative="1">
+      <w:start w:val="1"/>
+      <w:numFmt w:val="bullet"/>
+      <w:lvlText w:val=""/>
+      <w:lvlJc w:val="left"/>
+      <w:pPr>
+        <w:tabs>
+          <w:tab w:val="num" w:pos="4320"/>
+        </w:tabs>
+        <w:ind w:left="4320" w:hanging="360"/>
+      </w:pPr>
+      <w:rPr>
+        <w:rFonts w:ascii="Wingdings" w:hAnsi="Wingdings" w:hint="default"/>
+        <w:sz w:val="20"/>
+      </w:rPr>
+    </w:lvl>
+    <w:lvl w:ilvl="6" w:tentative="1">
+      <w:start w:val="1"/>
+      <w:numFmt w:val="bullet"/>
+      <w:lvlText w:val=""/>
+      <w:lvlJc w:val="left"/>
+      <w:pPr>
+        <w:tabs>
+          <w:tab w:val="num" w:pos="5040"/>
+        </w:tabs>
+        <w:ind w:left="5040" w:hanging="360"/>
+      </w:pPr>
+      <w:rPr>
+        <w:rFonts w:ascii="Wingdings" w:hAnsi="Wingdings" w:hint="default"/>
+        <w:sz w:val="20"/>
+      </w:rPr>
+    </w:lvl>
+    <w:lvl w:ilvl="7" w:tentative="1">
+      <w:start w:val="1"/>
+      <w:numFmt w:val="bullet"/>
+      <w:lvlText w:val=""/>
+      <w:lvlJc w:val="left"/>
+      <w:pPr>
+        <w:tabs>
+          <w:tab w:val="num" w:pos="5760"/>
+        </w:tabs>
+        <w:ind w:left="5760" w:hanging="360"/>
+      </w:pPr>
+      <w:rPr>
+        <w:rFonts w:ascii="Wingdings" w:hAnsi="Wingdings" w:hint="default"/>
+        <w:sz w:val="20"/>
+      </w:rPr>
+    </w:lvl>
+    <w:lvl w:ilvl="8" w:tentative="1">
+      <w:start w:val="1"/>
+      <w:numFmt w:val="bullet"/>
+      <w:lvlText w:val=""/>
+      <w:lvlJc w:val="left"/>
+      <w:pPr>
+        <w:tabs>
+          <w:tab w:val="num" w:pos="6480"/>
+        </w:tabs>
+        <w:ind w:left="6480" w:hanging="360"/>
+      </w:pPr>
+      <w:rPr>
+        <w:rFonts w:ascii="Wingdings" w:hAnsi="Wingdings" w:hint="default"/>
+        <w:sz w:val="20"/>
+      </w:rPr>
+    </w:lvl>
+  </w:abstractNum>
+  <w:num w:numId="1" w16cid:durableId="415176259">
+    <w:abstractNumId w:val="2"/>
+  </w:num>
+  <w:num w:numId="2" w16cid:durableId="1775588086">
+    <w:abstractNumId w:val="1"/>
+  </w:num>
+  <w:num w:numId="3" w16cid:durableId="1661234772">
+    <w:abstractNumId w:val="0"/>
+  </w:num>
+</w:numbering>
 </file>
 
 <file path=word/styles.xml><?xml version="1.0" encoding="utf-8"?>

</xml_diff>

<commit_message>
feat: Personenindex rename + auto-encoding detection
- Renamed PersonenKonten -> PersonenIndex in all UI
- Simplified AR/ER menu (removed standalone clients/suppliers)
- Fixed account ranges: 2xxxxx=clients, 3xxxxx=suppliers
- Added automatic encoding detection (BOM + Windows-1252 fallback):
  * ImportClientsCommandHandler
  * Admin/Accounts/Import.razor
- Updated navigation structure
- Session log: SESSION_LOG_20260126_PERSONENINDEX_ENCODING.md
</commit_message>
<xml_diff>
--- a/архитектура старого QIM.docx
+++ b/архитектура старого QIM.docx
@@ -814,6 +814,11 @@
       </w:pPr>
     </w:p>
     <w:p>
+      <w:pPr>
+        <w:rPr>
+          <w:lang w:val="ru-RU"/>
+        </w:rPr>
+      </w:pPr>
       <w:proofErr w:type="spellStart"/>
       <w:r>
         <w:t>Product</w:t>
@@ -821,16 +826,31 @@
       <w:proofErr w:type="spellEnd"/>
     </w:p>
     <w:p>
+      <w:pPr>
+        <w:rPr>
+          <w:lang w:val="ru-RU"/>
+        </w:rPr>
+      </w:pPr>
       <w:r>
         <w:t>Supplier</w:t>
       </w:r>
     </w:p>
     <w:p>
+      <w:pPr>
+        <w:rPr>
+          <w:lang w:val="ru-RU"/>
+        </w:rPr>
+      </w:pPr>
       <w:r>
         <w:t>Currency</w:t>
       </w:r>
     </w:p>
     <w:p>
+      <w:pPr>
+        <w:rPr>
+          <w:lang w:val="ru-RU"/>
+        </w:rPr>
+      </w:pPr>
       <w:r>
         <w:t>Unit</w:t>
       </w:r>
@@ -1078,13 +1098,21 @@
         <w:rPr>
           <w:lang w:val="ru-RU"/>
         </w:rPr>
+        <w:t xml:space="preserve">, центральный реестр всех контрагентов, Поля: </w:t>
+      </w:r>
+      <w:proofErr w:type="spellStart"/>
+      <w:r>
+        <w:t>KtoNr</w:t>
+      </w:r>
+      <w:proofErr w:type="spellEnd"/>
+      <w:r>
+        <w:rPr>
+          <w:lang w:val="ru-RU"/>
+        </w:rPr>
         <w:t xml:space="preserve">, </w:t>
       </w:r>
       <w:r>
-        <w:rPr>
-          <w:lang w:val="ru-RU"/>
-        </w:rPr>
-        <w:t>центральный реестр всех контрагентов</w:t>
+        <w:t>TAG</w:t>
       </w:r>
       <w:r>
         <w:rPr>
@@ -1092,15 +1120,9 @@
         </w:rPr>
         <w:t xml:space="preserve">, </w:t>
       </w:r>
-      <w:r>
-        <w:rPr>
-          <w:lang w:val="ru-RU"/>
-        </w:rPr>
-        <w:t xml:space="preserve">Поля: </w:t>
-      </w:r>
-      <w:proofErr w:type="spellStart"/>
-      <w:r>
-        <w:t>KtoNr</w:t>
+      <w:proofErr w:type="spellStart"/>
+      <w:r>
+        <w:t>CompanyName</w:t>
       </w:r>
       <w:proofErr w:type="spellEnd"/>
       <w:r>
@@ -1109,9 +1131,11 @@
         </w:rPr>
         <w:t xml:space="preserve">, </w:t>
       </w:r>
-      <w:r>
-        <w:t>TAG</w:t>
-      </w:r>
+      <w:proofErr w:type="spellStart"/>
+      <w:r>
+        <w:t>CountryCode</w:t>
+      </w:r>
+      <w:proofErr w:type="spellEnd"/>
       <w:r>
         <w:rPr>
           <w:lang w:val="ru-RU"/>
@@ -1120,7 +1144,7 @@
       </w:r>
       <w:proofErr w:type="spellStart"/>
       <w:r>
-        <w:t>CompanyName</w:t>
+        <w:t>UIDNumber</w:t>
       </w:r>
       <w:proofErr w:type="spellEnd"/>
       <w:r>
@@ -1131,7 +1155,7 @@
       </w:r>
       <w:proofErr w:type="spellStart"/>
       <w:r>
-        <w:t>CountryCode</w:t>
+        <w:t>SuggestedAccounts</w:t>
       </w:r>
       <w:proofErr w:type="spellEnd"/>
       <w:r>
@@ -1140,32 +1164,13 @@
         </w:rPr>
         <w:t xml:space="preserve">, </w:t>
       </w:r>
-      <w:proofErr w:type="spellStart"/>
-      <w:r>
-        <w:t>UIDNumber</w:t>
-      </w:r>
-      <w:proofErr w:type="spellEnd"/>
-      <w:r>
-        <w:rPr>
-          <w:lang w:val="ru-RU"/>
-        </w:rPr>
-        <w:t xml:space="preserve">, </w:t>
-      </w:r>
-      <w:proofErr w:type="spellStart"/>
-      <w:r>
-        <w:t>SuggestedAccounts</w:t>
-      </w:r>
-      <w:proofErr w:type="spellEnd"/>
-      <w:r>
-        <w:rPr>
-          <w:lang w:val="ru-RU"/>
-        </w:rPr>
-        <w:t xml:space="preserve">, </w:t>
-      </w:r>
     </w:p>
     <w:p>
       <w:pPr>
         <w:ind w:left="720"/>
+        <w:rPr>
+          <w:lang w:val="ru-RU"/>
+        </w:rPr>
       </w:pPr>
     </w:p>
     <w:p>
@@ -1179,6 +1184,7 @@
         <w:rPr>
           <w:b/>
           <w:bCs/>
+          <w:lang w:val="ru-RU"/>
         </w:rPr>
         <w:br/>
       </w:r>
@@ -1186,6 +1192,7 @@
         <w:rPr>
           <w:b/>
           <w:bCs/>
+          <w:lang w:val="ru-RU"/>
         </w:rPr>
         <w:br/>
       </w:r>
@@ -1193,6 +1200,7 @@
         <w:rPr>
           <w:b/>
           <w:bCs/>
+          <w:lang w:val="ru-RU"/>
         </w:rPr>
         <w:lastRenderedPageBreak/>
         <w:br/>
@@ -1897,10 +1905,31 @@
     <w:p>
       <w:pPr>
         <w:ind w:left="720"/>
-        <w:rPr>
-          <w:lang w:val="ru-RU"/>
-        </w:rPr>
-      </w:pPr>
+      </w:pPr>
+      <w:r>
+        <w:rPr>
+          <w:lang w:val="ru-RU"/>
+        </w:rPr>
+        <w:lastRenderedPageBreak/>
+        <w:t xml:space="preserve">Обработчики, </w:t>
+      </w:r>
+      <w:r>
+        <w:t>ID (</w:t>
+      </w:r>
+      <w:r>
+        <w:rPr>
+          <w:lang w:val="ru-RU"/>
+        </w:rPr>
+        <w:t xml:space="preserve">например </w:t>
+      </w:r>
+      <w:proofErr w:type="spellStart"/>
+      <w:r>
+        <w:t>BusinessId</w:t>
+      </w:r>
+      <w:proofErr w:type="spellEnd"/>
+      <w:r>
+        <w:t>)</w:t>
+      </w:r>
     </w:p>
     <w:p>
       <w:pPr>

</xml_diff>